<commit_message>
Assignment 1, question (a) (iii)
</commit_message>
<xml_diff>
--- a/Submission.docx
+++ b/Submission.docx
@@ -182,6 +182,110 @@
           <w:lang w:val="en-US"/>
         </w:rPr>
         <w:t xml:space="preserve"> . The X2 coefficient is significantly more impactful than the X1 coefficiend</w:t>
+      </w:r>
+    </w:p>
+    <w:p>
+      <w:pPr>
+        <w:pStyle w:val="ListParagraph"/>
+        <w:numPr>
+          <w:ilvl w:val="2"/>
+          <w:numId w:val="2"/>
+        </w:numPr>
+        <w:rPr>
+          <w:lang w:val="en-US"/>
+        </w:rPr>
+      </w:pPr>
+      <w:r>
+        <w:rPr>
+          <w:lang w:val="en-US"/>
+        </w:rPr>
+        <w:t>By recreating y=mx+c using the parameters of the regression model I was able to create the decision_boundary and plot it on the graph in red</w:t>
+      </w:r>
+      <w:r>
+        <w:rPr>
+          <w:lang w:val="en-US"/>
+        </w:rPr>
+        <w:drawing>
+          <wp:inline distT="0" distB="0" distL="0" distR="0" wp14:anchorId="3A72BBF6" wp14:editId="5EA18F47">
+            <wp:extent cx="7706801" cy="752580"/>
+            <wp:effectExtent l="0" t="0" r="8890" b="9525"/>
+            <wp:docPr id="1741086774" name="Picture 1"/>
+            <wp:cNvGraphicFramePr>
+              <a:graphicFrameLocks xmlns:a="http://schemas.openxmlformats.org/drawingml/2006/main" noChangeAspect="1"/>
+            </wp:cNvGraphicFramePr>
+            <a:graphic xmlns:a="http://schemas.openxmlformats.org/drawingml/2006/main">
+              <a:graphicData uri="http://schemas.openxmlformats.org/drawingml/2006/picture">
+                <pic:pic xmlns:pic="http://schemas.openxmlformats.org/drawingml/2006/picture">
+                  <pic:nvPicPr>
+                    <pic:cNvPr id="1741086774" name=""/>
+                    <pic:cNvPicPr/>
+                  </pic:nvPicPr>
+                  <pic:blipFill>
+                    <a:blip r:embed="rId7"/>
+                    <a:stretch>
+                      <a:fillRect/>
+                    </a:stretch>
+                  </pic:blipFill>
+                  <pic:spPr>
+                    <a:xfrm>
+                      <a:off x="0" y="0"/>
+                      <a:ext cx="7706801" cy="752580"/>
+                    </a:xfrm>
+                    <a:prstGeom prst="rect">
+                      <a:avLst/>
+                    </a:prstGeom>
+                  </pic:spPr>
+                </pic:pic>
+              </a:graphicData>
+            </a:graphic>
+          </wp:inline>
+        </w:drawing>
+      </w:r>
+      <w:r>
+        <w:rPr>
+          <w:lang w:val="en-US"/>
+        </w:rPr>
+        <w:drawing>
+          <wp:inline distT="0" distB="0" distL="0" distR="0" wp14:anchorId="0FE1216E" wp14:editId="1683CE58">
+            <wp:extent cx="6068272" cy="5239481"/>
+            <wp:effectExtent l="0" t="0" r="8890" b="0"/>
+            <wp:docPr id="1087651887" name="Picture 1" descr="A screen shot of a computer screen&#10;&#10;AI-generated content may be incorrect."/>
+            <wp:cNvGraphicFramePr>
+              <a:graphicFrameLocks xmlns:a="http://schemas.openxmlformats.org/drawingml/2006/main" noChangeAspect="1"/>
+            </wp:cNvGraphicFramePr>
+            <a:graphic xmlns:a="http://schemas.openxmlformats.org/drawingml/2006/main">
+              <a:graphicData uri="http://schemas.openxmlformats.org/drawingml/2006/picture">
+                <pic:pic xmlns:pic="http://schemas.openxmlformats.org/drawingml/2006/picture">
+                  <pic:nvPicPr>
+                    <pic:cNvPr id="1087651887" name="Picture 1" descr="A screen shot of a computer screen&#10;&#10;AI-generated content may be incorrect."/>
+                    <pic:cNvPicPr/>
+                  </pic:nvPicPr>
+                  <pic:blipFill>
+                    <a:blip r:embed="rId8"/>
+                    <a:stretch>
+                      <a:fillRect/>
+                    </a:stretch>
+                  </pic:blipFill>
+                  <pic:spPr>
+                    <a:xfrm>
+                      <a:off x="0" y="0"/>
+                      <a:ext cx="6068272" cy="5239481"/>
+                    </a:xfrm>
+                    <a:prstGeom prst="rect">
+                      <a:avLst/>
+                    </a:prstGeom>
+                  </pic:spPr>
+                </pic:pic>
+              </a:graphicData>
+            </a:graphic>
+          </wp:inline>
+        </w:drawing>
+      </w:r>
+      <w:r>
+        <w:rPr>
+          <w:lang w:val="en-US"/>
+        </w:rPr>
+        <w:t>This perfectly aligns with the pre-existing color seperations so I know that I have aligned it properly</w:t>
       </w:r>
     </w:p>
     <w:p>

</xml_diff>

<commit_message>
Assignment 1, question (a) (iv)
</commit_message>
<xml_diff>
--- a/Submission.docx
+++ b/Submission.docx
@@ -299,6 +299,12 @@
           <w:lang w:val="en-US"/>
         </w:rPr>
       </w:pPr>
+      <w:r>
+        <w:rPr>
+          <w:lang w:val="en-US"/>
+        </w:rPr>
+        <w:t>The predictors and training data are greatly misaligned, this is very obviously because the data seems to follow a nonlinear curve while the regression model is capable of a linear regression</w:t>
+      </w:r>
     </w:p>
     <w:sectPr>
       <w:pgSz w:w="11906" w:h="16838"/>

</xml_diff>

<commit_message>
Assignment 1, question (b) (i)
</commit_message>
<xml_diff>
--- a/Submission.docx
+++ b/Submission.docx
@@ -71,7 +71,121 @@
         <w:rPr>
           <w:lang w:val="en-US"/>
         </w:rPr>
-        <w:t>I did X[y==1] and X[y==-1] to separate the positive and negative values from the dataI used matplotlib.pyplot to scatter the positive and negative values</w:t>
+        <w:t>I did X[</w:t>
+      </w:r>
+      <w:r>
+        <w:rPr>
+          <w:lang w:val="en-US"/>
+        </w:rPr>
+        <w:t xml:space="preserve"> </w:t>
+      </w:r>
+      <w:r>
+        <w:rPr>
+          <w:lang w:val="en-US"/>
+        </w:rPr>
+        <w:t>y</w:t>
+      </w:r>
+      <w:r>
+        <w:rPr>
+          <w:lang w:val="en-US"/>
+        </w:rPr>
+        <w:t xml:space="preserve"> </w:t>
+      </w:r>
+      <w:r>
+        <w:rPr>
+          <w:lang w:val="en-US"/>
+        </w:rPr>
+        <w:t>==</w:t>
+      </w:r>
+      <w:r>
+        <w:rPr>
+          <w:lang w:val="en-US"/>
+        </w:rPr>
+        <w:t xml:space="preserve"> </w:t>
+      </w:r>
+      <w:r>
+        <w:rPr>
+          <w:lang w:val="en-US"/>
+        </w:rPr>
+        <w:t>1</w:t>
+      </w:r>
+      <w:r>
+        <w:rPr>
+          <w:lang w:val="en-US"/>
+        </w:rPr>
+        <w:t xml:space="preserve"> </w:t>
+      </w:r>
+      <w:r>
+        <w:rPr>
+          <w:lang w:val="en-US"/>
+        </w:rPr>
+        <w:t>] and X[</w:t>
+      </w:r>
+      <w:r>
+        <w:rPr>
+          <w:lang w:val="en-US"/>
+        </w:rPr>
+        <w:t xml:space="preserve"> </w:t>
+      </w:r>
+      <w:r>
+        <w:rPr>
+          <w:lang w:val="en-US"/>
+        </w:rPr>
+        <w:t>y</w:t>
+      </w:r>
+      <w:r>
+        <w:rPr>
+          <w:lang w:val="en-US"/>
+        </w:rPr>
+        <w:t xml:space="preserve"> </w:t>
+      </w:r>
+      <w:r>
+        <w:rPr>
+          <w:lang w:val="en-US"/>
+        </w:rPr>
+        <w:t>==</w:t>
+      </w:r>
+      <w:r>
+        <w:rPr>
+          <w:lang w:val="en-US"/>
+        </w:rPr>
+        <w:t xml:space="preserve"> </w:t>
+      </w:r>
+      <w:r>
+        <w:rPr>
+          <w:lang w:val="en-US"/>
+        </w:rPr>
+        <w:t>-1</w:t>
+      </w:r>
+      <w:r>
+        <w:rPr>
+          <w:lang w:val="en-US"/>
+        </w:rPr>
+        <w:t xml:space="preserve"> </w:t>
+      </w:r>
+      <w:r>
+        <w:rPr>
+          <w:lang w:val="en-US"/>
+        </w:rPr>
+        <w:t>] to separate the positive and negative values from the dataI</w:t>
+      </w:r>
+      <w:r>
+        <w:rPr>
+          <w:lang w:val="en-US"/>
+        </w:rPr>
+        <w:t xml:space="preserve"> then</w:t>
+      </w:r>
+      <w:r>
+        <w:rPr>
+          <w:lang w:val="en-US"/>
+        </w:rPr>
+        <w:t xml:space="preserve"> used matplotlib.pyplot to scatter the positive and negative values</w:t>
+      </w:r>
+      <w:r>
+        <w:rPr>
+          <w:lang w:val="en-US"/>
+        </w:rPr>
+        <w:t xml:space="preserve"> making the positive ones blue and the negative ones green. The data seems to follow a curved decision boundary</w:t>
       </w:r>
       <w:r>
         <w:rPr>
@@ -135,7 +249,19 @@
         <w:rPr>
           <w:lang w:val="en-US"/>
         </w:rPr>
-        <w:t>Using sklearn I  created a logisticRegression model for the data and printed the Intercept, X1 coefficient and X2 coefficient</w:t>
+        <w:t xml:space="preserve">Using sklearn I  created a logisticRegression model for the </w:t>
+      </w:r>
+      <w:r>
+        <w:rPr>
+          <w:lang w:val="en-US"/>
+        </w:rPr>
+        <w:t>using X(thefeatures/inputs) and Y(the target/outputs)</w:t>
+      </w:r>
+      <w:r>
+        <w:rPr>
+          <w:lang w:val="en-US"/>
+        </w:rPr>
+        <w:t xml:space="preserve"> and printed the Intercept, X1 coefficient and X2 coefficient</w:t>
       </w:r>
       <w:r>
         <w:rPr>
@@ -181,7 +307,25 @@
         <w:rPr>
           <w:lang w:val="en-US"/>
         </w:rPr>
-        <w:t xml:space="preserve"> . The X2 coefficient is significantly more impactful than the X1 coefficiend</w:t>
+        <w:t xml:space="preserve"> . The X</w:t>
+      </w:r>
+      <w:r>
+        <w:rPr>
+          <w:lang w:val="en-US"/>
+        </w:rPr>
+        <w:t>1</w:t>
+      </w:r>
+      <w:r>
+        <w:rPr>
+          <w:lang w:val="en-US"/>
+        </w:rPr>
+        <w:t xml:space="preserve"> coefficient is </w:t>
+      </w:r>
+      <w:r>
+        <w:rPr>
+          <w:lang w:val="en-US"/>
+        </w:rPr>
+        <w:t xml:space="preserve">very small, showing that it currently plays very little impact in the predictions. The X2 coefficient is very large, showing that the second feature is much more impactful in the result. The intercept lies in the middle, showing that the X2 coefficient can </w:t>
       </w:r>
     </w:p>
     <w:p>
@@ -199,17 +343,23 @@
         <w:rPr>
           <w:lang w:val="en-US"/>
         </w:rPr>
-        <w:t>By recreating y=mx+c using the parameters of the regression model I was able to create the decision_boundary and plot it on the graph in red</w:t>
+        <w:t>By recreating y=mx+c using the parameters of the regression mode</w:t>
+      </w:r>
+      <w:r>
+        <w:rPr>
+          <w:lang w:val="en-US"/>
+        </w:rPr>
+        <w:t>l</w:t>
       </w:r>
       <w:r>
         <w:rPr>
           <w:lang w:val="en-US"/>
         </w:rPr>
         <w:drawing>
-          <wp:inline distT="0" distB="0" distL="0" distR="0" wp14:anchorId="3A72BBF6" wp14:editId="5EA18F47">
-            <wp:extent cx="7706801" cy="752580"/>
-            <wp:effectExtent l="0" t="0" r="8890" b="9525"/>
-            <wp:docPr id="1741086774" name="Picture 1"/>
+          <wp:inline distT="0" distB="0" distL="0" distR="0" wp14:anchorId="0FF618A3" wp14:editId="6F1BD3BE">
+            <wp:extent cx="7697274" cy="1295581"/>
+            <wp:effectExtent l="0" t="0" r="0" b="0"/>
+            <wp:docPr id="347039061" name="Picture 1" descr="A screen shot of a computer&#10;&#10;AI-generated content may be incorrect."/>
             <wp:cNvGraphicFramePr>
               <a:graphicFrameLocks xmlns:a="http://schemas.openxmlformats.org/drawingml/2006/main" noChangeAspect="1"/>
             </wp:cNvGraphicFramePr>
@@ -217,7 +367,7 @@
               <a:graphicData uri="http://schemas.openxmlformats.org/drawingml/2006/picture">
                 <pic:pic xmlns:pic="http://schemas.openxmlformats.org/drawingml/2006/picture">
                   <pic:nvPicPr>
-                    <pic:cNvPr id="1741086774" name=""/>
+                    <pic:cNvPr id="347039061" name="Picture 1" descr="A screen shot of a computer&#10;&#10;AI-generated content may be incorrect."/>
                     <pic:cNvPicPr/>
                   </pic:nvPicPr>
                   <pic:blipFill>
@@ -229,7 +379,7 @@
                   <pic:spPr>
                     <a:xfrm>
                       <a:off x="0" y="0"/>
-                      <a:ext cx="7706801" cy="752580"/>
+                      <a:ext cx="7697274" cy="1295581"/>
                     </a:xfrm>
                     <a:prstGeom prst="rect">
                       <a:avLst/>
@@ -245,8 +395,20 @@
         <w:rPr>
           <w:lang w:val="en-US"/>
         </w:rPr>
+        <w:t>.</w:t>
+      </w:r>
+      <w:r>
+        <w:rPr>
+          <w:lang w:val="en-US"/>
+        </w:rPr>
+        <w:t xml:space="preserve"> I was able to create the decision_boundary and plot it on the graph in red</w:t>
+      </w:r>
+      <w:r>
+        <w:rPr>
+          <w:lang w:val="en-US"/>
+        </w:rPr>
         <w:drawing>
-          <wp:inline distT="0" distB="0" distL="0" distR="0" wp14:anchorId="67D41B15" wp14:editId="1759A88E">
+          <wp:inline distT="0" distB="0" distL="0" distR="0" wp14:anchorId="67D41B15" wp14:editId="0A5A681C">
             <wp:extent cx="6049219" cy="5239481"/>
             <wp:effectExtent l="0" t="0" r="8890" b="0"/>
             <wp:docPr id="1373122623" name="Picture 1" descr="A screen shot of a computer screen&#10;&#10;AI-generated content may be incorrect."/>
@@ -287,6 +449,12 @@
         </w:rPr>
         <w:t>I then created 4 categories of points depending on the result of the training data and the prediction of the model and colored them accordingly, this completely aligned with the decision boundary, thus proving one another</w:t>
       </w:r>
+      <w:r>
+        <w:rPr>
+          <w:lang w:val="en-US"/>
+        </w:rPr>
+        <w:t>. From the decision boundary we can notice a few things that align with the parameters we printed earlier. The X1 coefficient being so small compared to the X2 coefficient causes a very small slope of the line.</w:t>
+      </w:r>
     </w:p>
     <w:p>
       <w:pPr>
@@ -304,6 +472,140 @@
           <w:lang w:val="en-US"/>
         </w:rPr>
         <w:t>The predictors and training data are greatly misaligned, this is very obviously because the data seems to follow a nonlinear curve while the regression model is capable of a linear regression</w:t>
+      </w:r>
+    </w:p>
+    <w:p>
+      <w:pPr>
+        <w:pStyle w:val="ListParagraph"/>
+        <w:numPr>
+          <w:ilvl w:val="1"/>
+          <w:numId w:val="2"/>
+        </w:numPr>
+        <w:rPr>
+          <w:lang w:val="en-US"/>
+        </w:rPr>
+      </w:pPr>
+      <w:r>
+        <w:rPr>
+          <w:lang w:val="en-US"/>
+        </w:rPr>
+        <w:t>Using SVM classifiers</w:t>
+      </w:r>
+    </w:p>
+    <w:p>
+      <w:pPr>
+        <w:pStyle w:val="ListParagraph"/>
+        <w:numPr>
+          <w:ilvl w:val="2"/>
+          <w:numId w:val="2"/>
+        </w:numPr>
+        <w:rPr>
+          <w:lang w:val="en-US"/>
+        </w:rPr>
+      </w:pPr>
+      <w:r>
+        <w:rPr>
+          <w:lang w:val="en-US"/>
+        </w:rPr>
+        <w:t>I created code to loop through a list of c values and put them all onto the graph</w:t>
+      </w:r>
+      <w:r>
+        <w:rPr>
+          <w:lang w:val="en-US"/>
+        </w:rPr>
+        <w:drawing>
+          <wp:inline distT="0" distB="0" distL="0" distR="0" wp14:anchorId="2E35A6AB" wp14:editId="5B47C4A9">
+            <wp:extent cx="2629267" cy="3924848"/>
+            <wp:effectExtent l="0" t="0" r="0" b="0"/>
+            <wp:docPr id="289720190" name="Picture 1"/>
+            <wp:cNvGraphicFramePr>
+              <a:graphicFrameLocks xmlns:a="http://schemas.openxmlformats.org/drawingml/2006/main" noChangeAspect="1"/>
+            </wp:cNvGraphicFramePr>
+            <a:graphic xmlns:a="http://schemas.openxmlformats.org/drawingml/2006/main">
+              <a:graphicData uri="http://schemas.openxmlformats.org/drawingml/2006/picture">
+                <pic:pic xmlns:pic="http://schemas.openxmlformats.org/drawingml/2006/picture">
+                  <pic:nvPicPr>
+                    <pic:cNvPr id="289720190" name=""/>
+                    <pic:cNvPicPr/>
+                  </pic:nvPicPr>
+                  <pic:blipFill>
+                    <a:blip r:embed="rId9"/>
+                    <a:stretch>
+                      <a:fillRect/>
+                    </a:stretch>
+                  </pic:blipFill>
+                  <pic:spPr>
+                    <a:xfrm>
+                      <a:off x="0" y="0"/>
+                      <a:ext cx="2629267" cy="3924848"/>
+                    </a:xfrm>
+                    <a:prstGeom prst="rect">
+                      <a:avLst/>
+                    </a:prstGeom>
+                  </pic:spPr>
+                </pic:pic>
+              </a:graphicData>
+            </a:graphic>
+          </wp:inline>
+        </w:drawing>
+      </w:r>
+      <w:r>
+        <w:rPr>
+          <w:lang w:val="en-US"/>
+        </w:rPr>
+        <w:t>, these values were returned, the biggest thing to notice is how the values don’t change much with higher values of C,</w:t>
+      </w:r>
+      <w:r>
+        <w:rPr>
+          <w:lang w:val="en-US"/>
+        </w:rPr>
+        <w:t xml:space="preserve"> as C approaches 0, it causes the intercept and both coefficients to also approach 0, but as it rises far above 1 it isnt influenced much. This can also be clearly seen on the graph. </w:t>
+      </w:r>
+      <w:r>
+        <w:rPr>
+          <w:lang w:val="en-US"/>
+        </w:rPr>
+        <w:drawing>
+          <wp:inline distT="0" distB="0" distL="0" distR="0" wp14:anchorId="007568E2" wp14:editId="334564F8">
+            <wp:extent cx="6134956" cy="5287113"/>
+            <wp:effectExtent l="0" t="0" r="0" b="8890"/>
+            <wp:docPr id="1995695646" name="Picture 1"/>
+            <wp:cNvGraphicFramePr>
+              <a:graphicFrameLocks xmlns:a="http://schemas.openxmlformats.org/drawingml/2006/main" noChangeAspect="1"/>
+            </wp:cNvGraphicFramePr>
+            <a:graphic xmlns:a="http://schemas.openxmlformats.org/drawingml/2006/main">
+              <a:graphicData uri="http://schemas.openxmlformats.org/drawingml/2006/picture">
+                <pic:pic xmlns:pic="http://schemas.openxmlformats.org/drawingml/2006/picture">
+                  <pic:nvPicPr>
+                    <pic:cNvPr id="1995695646" name=""/>
+                    <pic:cNvPicPr/>
+                  </pic:nvPicPr>
+                  <pic:blipFill>
+                    <a:blip r:embed="rId10"/>
+                    <a:stretch>
+                      <a:fillRect/>
+                    </a:stretch>
+                  </pic:blipFill>
+                  <pic:spPr>
+                    <a:xfrm>
+                      <a:off x="0" y="0"/>
+                      <a:ext cx="6134956" cy="5287113"/>
+                    </a:xfrm>
+                    <a:prstGeom prst="rect">
+                      <a:avLst/>
+                    </a:prstGeom>
+                  </pic:spPr>
+                </pic:pic>
+              </a:graphicData>
+            </a:graphic>
+          </wp:inline>
+        </w:drawing>
+      </w:r>
+      <w:r>
+        <w:rPr>
+          <w:lang w:val="en-US"/>
+        </w:rPr>
+        <w:t xml:space="preserve"> This graph demonstrates how smaller numbers of C get increasingly lower down on the graph, while the larger values of C produce decision bounddaries that are almost inseperable. The smaller C allows more entries to qualify as “negative” thus lowering the decision much lower down</w:t>
       </w:r>
     </w:p>
     <w:sectPr>

</xml_diff>

<commit_message>
Assignment 1, question (b) (ii)
</commit_message>
<xml_diff>
--- a/Submission.docx
+++ b/Submission.docx
@@ -607,6 +607,88 @@
         </w:rPr>
         <w:t xml:space="preserve"> This graph demonstrates how smaller numbers of C get increasingly lower down on the graph, while the larger values of C produce decision bounddaries that are almost inseperable. The smaller C allows more entries to qualify as “negative” thus lowering the decision much lower down</w:t>
       </w:r>
+    </w:p>
+    <w:p>
+      <w:pPr>
+        <w:pStyle w:val="ListParagraph"/>
+        <w:numPr>
+          <w:ilvl w:val="2"/>
+          <w:numId w:val="2"/>
+        </w:numPr>
+        <w:rPr>
+          <w:lang w:val="en-US"/>
+        </w:rPr>
+      </w:pPr>
+      <w:r>
+        <w:rPr>
+          <w:lang w:val="en-US"/>
+        </w:rPr>
+        <w:t>Using recycled code from the previous prediction vs data comparison I was able to make 5 separate charts for each value of C.</w:t>
+      </w:r>
+      <w:r>
+        <w:rPr>
+          <w:noProof/>
+        </w:rPr>
+        <w:t xml:space="preserve"> </w:t>
+      </w:r>
+      <w:r>
+        <w:rPr>
+          <w:lang w:val="en-US"/>
+        </w:rPr>
+        <w:drawing>
+          <wp:inline distT="0" distB="0" distL="0" distR="0" wp14:anchorId="3F6C7863" wp14:editId="0970170E">
+            <wp:extent cx="12154890" cy="6410325"/>
+            <wp:effectExtent l="0" t="0" r="0" b="0"/>
+            <wp:docPr id="927952943" name="Picture 1"/>
+            <wp:cNvGraphicFramePr>
+              <a:graphicFrameLocks xmlns:a="http://schemas.openxmlformats.org/drawingml/2006/main" noChangeAspect="1"/>
+            </wp:cNvGraphicFramePr>
+            <a:graphic xmlns:a="http://schemas.openxmlformats.org/drawingml/2006/main">
+              <a:graphicData uri="http://schemas.openxmlformats.org/drawingml/2006/picture">
+                <pic:pic xmlns:pic="http://schemas.openxmlformats.org/drawingml/2006/picture">
+                  <pic:nvPicPr>
+                    <pic:cNvPr id="927952943" name=""/>
+                    <pic:cNvPicPr/>
+                  </pic:nvPicPr>
+                  <pic:blipFill>
+                    <a:blip r:embed="rId11"/>
+                    <a:stretch>
+                      <a:fillRect/>
+                    </a:stretch>
+                  </pic:blipFill>
+                  <pic:spPr>
+                    <a:xfrm>
+                      <a:off x="0" y="0"/>
+                      <a:ext cx="12166207" cy="6416294"/>
+                    </a:xfrm>
+                    <a:prstGeom prst="rect">
+                      <a:avLst/>
+                    </a:prstGeom>
+                  </pic:spPr>
+                </pic:pic>
+              </a:graphicData>
+            </a:graphic>
+          </wp:inline>
+        </w:drawing>
+      </w:r>
+      <w:r>
+        <w:rPr>
+          <w:lang w:val="en-US"/>
+        </w:rPr>
+        <w:t xml:space="preserve"> The chart clearly shows the same information that  was shown when toghether on the same graph, where lowering C causes the margin to lower and thus allowing more entries to be predicted as positive. On this instance I added C=0.01 as it demonstrates the progression of the bar lowering, where it is allowing many more entries than C=1 but without allowing all of them</w:t>
+      </w:r>
+    </w:p>
+    <w:p>
+      <w:pPr>
+        <w:pStyle w:val="ListParagraph"/>
+        <w:numPr>
+          <w:ilvl w:val="2"/>
+          <w:numId w:val="2"/>
+        </w:numPr>
+        <w:rPr>
+          <w:lang w:val="en-US"/>
+        </w:rPr>
+      </w:pPr>
     </w:p>
     <w:sectPr>
       <w:pgSz w:w="11906" w:h="16838"/>

</xml_diff>

<commit_message>
Assignment 1, question (b) (iii)
</commit_message>
<xml_diff>
--- a/Submission.docx
+++ b/Submission.docx
@@ -689,6 +689,18 @@
           <w:lang w:val="en-US"/>
         </w:rPr>
       </w:pPr>
+      <w:r>
+        <w:rPr>
+          <w:lang w:val="en-US"/>
+        </w:rPr>
+        <w:t>A greater C means a lower margin, which ensures that the model is as accurate as possible for the data given, and thus a lower C value would result in a larger margin, which would become less accurate. Usually a high C value would run the risk of overfitting a model to a set of data. I believe in this instance that is not a concern as overfitting a liner model is very unlikely.</w:t>
+      </w:r>
+      <w:r>
+        <w:rPr>
+          <w:lang w:val="en-US"/>
+        </w:rPr>
+        <w:t xml:space="preserve"> </w:t>
+      </w:r>
     </w:p>
     <w:sectPr>
       <w:pgSz w:w="11906" w:h="16838"/>

</xml_diff>

<commit_message>
Assignment 1, question (b) (iv)
</commit_message>
<xml_diff>
--- a/Submission.docx
+++ b/Submission.docx
@@ -700,6 +700,24 @@
           <w:lang w:val="en-US"/>
         </w:rPr>
         <w:t xml:space="preserve"> </w:t>
+      </w:r>
+    </w:p>
+    <w:p>
+      <w:pPr>
+        <w:pStyle w:val="ListParagraph"/>
+        <w:numPr>
+          <w:ilvl w:val="2"/>
+          <w:numId w:val="2"/>
+        </w:numPr>
+        <w:rPr>
+          <w:lang w:val="en-US"/>
+        </w:rPr>
+      </w:pPr>
+      <w:r>
+        <w:rPr>
+          <w:lang w:val="en-US"/>
+        </w:rPr>
+        <w:t>While the intercept and coefficients of the highC-SVM models do differ from the logistic regression they are just scaled down , the predictions are identical and the decision_boundary is the same between the 2 once passed through the formula. On the other hand the lowC-SVM models are greatly different from the logistic regression, even outside of direct scaling.</w:t>
       </w:r>
     </w:p>
     <w:sectPr>

</xml_diff>

<commit_message>
Assignment 1, question (c) (i - ii)
</commit_message>
<xml_diff>
--- a/Submission.docx
+++ b/Submission.docx
@@ -718,6 +718,146 @@
           <w:lang w:val="en-US"/>
         </w:rPr>
         <w:t>While the intercept and coefficients of the highC-SVM models do differ from the logistic regression they are just scaled down , the predictions are identical and the decision_boundary is the same between the 2 once passed through the formula. On the other hand the lowC-SVM models are greatly different from the logistic regression, even outside of direct scaling.</w:t>
+      </w:r>
+    </w:p>
+    <w:p>
+      <w:pPr>
+        <w:pStyle w:val="ListParagraph"/>
+        <w:numPr>
+          <w:ilvl w:val="1"/>
+          <w:numId w:val="2"/>
+        </w:numPr>
+        <w:rPr>
+          <w:lang w:val="en-US"/>
+        </w:rPr>
+      </w:pPr>
+      <w:r>
+        <w:rPr>
+          <w:lang w:val="en-US"/>
+        </w:rPr>
+        <w:t>Square of each feature</w:t>
+      </w:r>
+    </w:p>
+    <w:p>
+      <w:pPr>
+        <w:pStyle w:val="ListParagraph"/>
+        <w:numPr>
+          <w:ilvl w:val="2"/>
+          <w:numId w:val="2"/>
+        </w:numPr>
+        <w:rPr>
+          <w:lang w:val="en-US"/>
+        </w:rPr>
+      </w:pPr>
+      <w:r>
+        <w:rPr>
+          <w:lang w:val="en-US"/>
+        </w:rPr>
+        <w:drawing>
+          <wp:inline distT="0" distB="0" distL="0" distR="0" wp14:anchorId="2C099FB3" wp14:editId="28AF04BD">
+            <wp:extent cx="5439534" cy="2953162"/>
+            <wp:effectExtent l="0" t="0" r="8890" b="0"/>
+            <wp:docPr id="2130752186" name="Picture 1" descr="A screenshot of a computer program&#10;&#10;AI-generated content may be incorrect."/>
+            <wp:cNvGraphicFramePr>
+              <a:graphicFrameLocks xmlns:a="http://schemas.openxmlformats.org/drawingml/2006/main" noChangeAspect="1"/>
+            </wp:cNvGraphicFramePr>
+            <a:graphic xmlns:a="http://schemas.openxmlformats.org/drawingml/2006/main">
+              <a:graphicData uri="http://schemas.openxmlformats.org/drawingml/2006/picture">
+                <pic:pic xmlns:pic="http://schemas.openxmlformats.org/drawingml/2006/picture">
+                  <pic:nvPicPr>
+                    <pic:cNvPr id="2130752186" name="Picture 1" descr="A screenshot of a computer program&#10;&#10;AI-generated content may be incorrect."/>
+                    <pic:cNvPicPr/>
+                  </pic:nvPicPr>
+                  <pic:blipFill>
+                    <a:blip r:embed="rId12"/>
+                    <a:stretch>
+                      <a:fillRect/>
+                    </a:stretch>
+                  </pic:blipFill>
+                  <pic:spPr>
+                    <a:xfrm>
+                      <a:off x="0" y="0"/>
+                      <a:ext cx="5439534" cy="2953162"/>
+                    </a:xfrm>
+                    <a:prstGeom prst="rect">
+                      <a:avLst/>
+                    </a:prstGeom>
+                  </pic:spPr>
+                </pic:pic>
+              </a:graphicData>
+            </a:graphic>
+          </wp:inline>
+        </w:drawing>
+      </w:r>
+      <w:r>
+        <w:rPr>
+          <w:lang w:val="en-US"/>
+        </w:rPr>
+        <w:t>By recreating the data with the squared values we can see that the X1 squared coefficient skyrockets, the Intercept sinks and the X2 coefficient increases(downward) significantly. This shows that the graph should really be based on the value of X2 and the squared value of X1 almost exclusively</w:t>
+      </w:r>
+    </w:p>
+    <w:p>
+      <w:pPr>
+        <w:pStyle w:val="ListParagraph"/>
+        <w:numPr>
+          <w:ilvl w:val="2"/>
+          <w:numId w:val="2"/>
+        </w:numPr>
+        <w:rPr>
+          <w:lang w:val="en-US"/>
+        </w:rPr>
+      </w:pPr>
+      <w:r>
+        <w:rPr>
+          <w:lang w:val="en-US"/>
+        </w:rPr>
+        <w:t>Again recycling much of the code, I created the same system of colors for correct/incorrect positive/negative values, and finally acquired this table</w:t>
+      </w:r>
+      <w:r>
+        <w:rPr>
+          <w:lang w:val="en-US"/>
+        </w:rPr>
+        <w:drawing>
+          <wp:inline distT="0" distB="0" distL="0" distR="0" wp14:anchorId="70662B3F" wp14:editId="1274520F">
+            <wp:extent cx="6238875" cy="4858284"/>
+            <wp:effectExtent l="0" t="0" r="0" b="0"/>
+            <wp:docPr id="1751613172" name="Picture 1" descr="A screen shot of a computer screen&#10;&#10;AI-generated content may be incorrect."/>
+            <wp:cNvGraphicFramePr>
+              <a:graphicFrameLocks xmlns:a="http://schemas.openxmlformats.org/drawingml/2006/main" noChangeAspect="1"/>
+            </wp:cNvGraphicFramePr>
+            <a:graphic xmlns:a="http://schemas.openxmlformats.org/drawingml/2006/main">
+              <a:graphicData uri="http://schemas.openxmlformats.org/drawingml/2006/picture">
+                <pic:pic xmlns:pic="http://schemas.openxmlformats.org/drawingml/2006/picture">
+                  <pic:nvPicPr>
+                    <pic:cNvPr id="1751613172" name="Picture 1" descr="A screen shot of a computer screen&#10;&#10;AI-generated content may be incorrect."/>
+                    <pic:cNvPicPr/>
+                  </pic:nvPicPr>
+                  <pic:blipFill>
+                    <a:blip r:embed="rId13"/>
+                    <a:stretch>
+                      <a:fillRect/>
+                    </a:stretch>
+                  </pic:blipFill>
+                  <pic:spPr>
+                    <a:xfrm>
+                      <a:off x="0" y="0"/>
+                      <a:ext cx="6250502" cy="4867338"/>
+                    </a:xfrm>
+                    <a:prstGeom prst="rect">
+                      <a:avLst/>
+                    </a:prstGeom>
+                  </pic:spPr>
+                </pic:pic>
+              </a:graphicData>
+            </a:graphic>
+          </wp:inline>
+        </w:drawing>
+      </w:r>
+      <w:r>
+        <w:rPr>
+          <w:lang w:val="en-US"/>
+        </w:rPr>
+        <w:t>, with only a handful of incorrect predictions(many of which visually seem to be outliers) we can see that this graph is a significantly better fit for the data than both the logistic regression and the  SVM models. This demonstrates that the model always shouldve a nonlinear model in order to achieve better results.</w:t>
       </w:r>
     </w:p>
     <w:sectPr>

</xml_diff>

<commit_message>
Assignment 1, question (c) (iii)
</commit_message>
<xml_diff>
--- a/Submission.docx
+++ b/Submission.docx
@@ -858,6 +858,42 @@
           <w:lang w:val="en-US"/>
         </w:rPr>
         <w:t>, with only a handful of incorrect predictions(many of which visually seem to be outliers) we can see that this graph is a significantly better fit for the data than both the logistic regression and the  SVM models. This demonstrates that the model always shouldve a nonlinear model in order to achieve better results.</w:t>
+      </w:r>
+    </w:p>
+    <w:p>
+      <w:pPr>
+        <w:pStyle w:val="ListParagraph"/>
+        <w:numPr>
+          <w:ilvl w:val="2"/>
+          <w:numId w:val="2"/>
+        </w:numPr>
+        <w:rPr>
+          <w:lang w:val="en-US"/>
+        </w:rPr>
+      </w:pPr>
+      <w:r>
+        <w:rPr>
+          <w:lang w:val="en-US"/>
+        </w:rPr>
+        <w:t>This classifier is significantly better than a baseline predictor. By comparing the length of the correct plotList vs the incorrect plotList I found that it had an accuracy of 97.3% accuracy(</w:t>
+      </w:r>
+      <w:r>
+        <w:rPr>
+          <w:lang w:val="en-US"/>
+        </w:rPr>
+        <w:t>971 right</w:t>
+      </w:r>
+      <w:r>
+        <w:rPr>
+          <w:lang w:val="en-US"/>
+        </w:rPr>
+        <w:t xml:space="preserve"> out of 999). Compared to a baseline predictor (accuracy found by comparing the length of </w:t>
+      </w:r>
+      <w:r>
+        <w:rPr>
+          <w:lang w:val="en-US"/>
+        </w:rPr>
+        <w:t>y==1 and y==-1) would have an accuracy of 76.6% (766 right out of 999), this shows that the model makes about 10 times less errors than a baseline predictor</w:t>
       </w:r>
     </w:p>
     <w:sectPr>

</xml_diff>

<commit_message>
pdf creation Assignment 1 completed
</commit_message>
<xml_diff>
--- a/Submission.docx
+++ b/Submission.docx
@@ -30,6 +30,12 @@
           <w:lang w:val="en-US"/>
         </w:rPr>
         <w:t>25</w:t>
+      </w:r>
+      <w:r>
+        <w:rPr>
+          <w:lang w:val="en-US"/>
+        </w:rPr>
+        <w:t xml:space="preserve"> : this is the data code I was told to append to the start of the report</w:t>
       </w:r>
       <w:r>
         <w:rPr>
@@ -395,6 +401,7 @@
         <w:rPr>
           <w:lang w:val="en-US"/>
         </w:rPr>
+        <w:lastRenderedPageBreak/>
         <w:t>.</w:t>
       </w:r>
       <w:r>
@@ -507,6 +514,7 @@
         <w:rPr>
           <w:lang w:val="en-US"/>
         </w:rPr>
+        <w:lastRenderedPageBreak/>
         <w:t>I created code to loop through a list of c values and put them all onto the graph</w:t>
       </w:r>
       <w:r>
@@ -565,6 +573,7 @@
         <w:rPr>
           <w:lang w:val="en-US"/>
         </w:rPr>
+        <w:lastRenderedPageBreak/>
         <w:drawing>
           <wp:inline distT="0" distB="0" distL="0" distR="0" wp14:anchorId="007568E2" wp14:editId="334564F8">
             <wp:extent cx="6134956" cy="5287113"/>
@@ -623,22 +632,19 @@
         <w:rPr>
           <w:lang w:val="en-US"/>
         </w:rPr>
-        <w:t>Using recycled code from the previous prediction vs data comparison I was able to make 5 separate charts for each value of C.</w:t>
-      </w:r>
-      <w:r>
-        <w:rPr>
-          <w:noProof/>
-        </w:rPr>
-        <w:t xml:space="preserve"> </w:t>
-      </w:r>
-      <w:r>
-        <w:rPr>
-          <w:lang w:val="en-US"/>
-        </w:rPr>
+        <w:lastRenderedPageBreak/>
         <w:drawing>
-          <wp:inline distT="0" distB="0" distL="0" distR="0" wp14:anchorId="3F6C7863" wp14:editId="0970170E">
-            <wp:extent cx="12154890" cy="6410325"/>
-            <wp:effectExtent l="0" t="0" r="0" b="0"/>
+          <wp:anchor distT="0" distB="0" distL="114300" distR="114300" simplePos="0" relativeHeight="251658240" behindDoc="0" locked="0" layoutInCell="1" allowOverlap="1" wp14:anchorId="3F6C7863" wp14:editId="0DFF1541">
+            <wp:simplePos x="0" y="0"/>
+            <wp:positionH relativeFrom="page">
+              <wp:align>right</wp:align>
+            </wp:positionH>
+            <wp:positionV relativeFrom="paragraph">
+              <wp:posOffset>0</wp:posOffset>
+            </wp:positionV>
+            <wp:extent cx="7443716" cy="3925716"/>
+            <wp:effectExtent l="0" t="0" r="5080" b="0"/>
+            <wp:wrapSquare wrapText="bothSides"/>
             <wp:docPr id="927952943" name="Picture 1"/>
             <wp:cNvGraphicFramePr>
               <a:graphicFrameLocks xmlns:a="http://schemas.openxmlformats.org/drawingml/2006/main" noChangeAspect="1"/>
@@ -651,7 +657,13 @@
                     <pic:cNvPicPr/>
                   </pic:nvPicPr>
                   <pic:blipFill>
-                    <a:blip r:embed="rId11"/>
+                    <a:blip r:embed="rId11" cstate="print">
+                      <a:extLst>
+                        <a:ext uri="{28A0092B-C50C-407E-A947-70E740481C1C}">
+                          <a14:useLocalDpi xmlns:a14="http://schemas.microsoft.com/office/drawing/2010/main" val="0"/>
+                        </a:ext>
+                      </a:extLst>
+                    </a:blip>
                     <a:stretch>
                       <a:fillRect/>
                     </a:stretch>
@@ -659,7 +671,7 @@
                   <pic:spPr>
                     <a:xfrm>
                       <a:off x="0" y="0"/>
-                      <a:ext cx="12166207" cy="6416294"/>
+                      <a:ext cx="7443716" cy="3925716"/>
                     </a:xfrm>
                     <a:prstGeom prst="rect">
                       <a:avLst/>
@@ -668,8 +680,26 @@
                 </pic:pic>
               </a:graphicData>
             </a:graphic>
-          </wp:inline>
+            <wp14:sizeRelH relativeFrom="margin">
+              <wp14:pctWidth>0</wp14:pctWidth>
+            </wp14:sizeRelH>
+            <wp14:sizeRelV relativeFrom="margin">
+              <wp14:pctHeight>0</wp14:pctHeight>
+            </wp14:sizeRelV>
+          </wp:anchor>
         </w:drawing>
+      </w:r>
+      <w:r>
+        <w:rPr>
+          <w:lang w:val="en-US"/>
+        </w:rPr>
+        <w:t>Using recycled code from the previous prediction vs data comparison I was able to make 5 separate charts for each value of C.</w:t>
+      </w:r>
+      <w:r>
+        <w:rPr>
+          <w:noProof/>
+        </w:rPr>
+        <w:t xml:space="preserve"> </w:t>
       </w:r>
       <w:r>
         <w:rPr>
@@ -753,6 +783,7 @@
         <w:rPr>
           <w:lang w:val="en-US"/>
         </w:rPr>
+        <w:lastRenderedPageBreak/>
         <w:drawing>
           <wp:inline distT="0" distB="0" distL="0" distR="0" wp14:anchorId="2C099FB3" wp14:editId="28AF04BD">
             <wp:extent cx="5439534" cy="2953162"/>
@@ -817,6 +848,7 @@
         <w:rPr>
           <w:lang w:val="en-US"/>
         </w:rPr>
+        <w:lastRenderedPageBreak/>
         <w:drawing>
           <wp:inline distT="0" distB="0" distL="0" distR="0" wp14:anchorId="70662B3F" wp14:editId="1274520F">
             <wp:extent cx="6238875" cy="4858284"/>

</xml_diff>